<commit_message>
Mudando o contexto da documentacao v2.0
</commit_message>
<xml_diff>
--- a/documentacao/documentacao v2.0.docx
+++ b/documentacao/documentacao v2.0.docx
@@ -495,29 +495,7 @@
           <w:sz w:val="28"/>
           <w:shd w:fill="auto" w:val="clear"/>
         </w:rPr>
-        <w:t xml:space="preserve">Magic the gathering é um jogo de cartas feito por Richard Garfield em uma garagem em </w:t>
-      </w:r>
-      <w:r>
-        <w:rPr>
-          <w:rFonts w:ascii="Arial Nova" w:hAnsi="Arial Nova" w:cs="Arial Nova" w:eastAsia="Arial Nova"/>
-          <w:color w:val="auto"/>
-          <w:spacing w:val="0"/>
-          <w:position w:val="0"/>
-          <w:sz w:val="28"/>
-          <w:shd w:fill="auto" w:val="clear"/>
-        </w:rPr>
-        <w:t xml:space="preserve">Seattle Washington</w:t>
-      </w:r>
-      <w:r>
-        <w:rPr>
-          <w:rFonts w:ascii="Arial Nova" w:hAnsi="Arial Nova" w:cs="Arial Nova" w:eastAsia="Arial Nova"/>
-          <w:color w:val="auto"/>
-          <w:spacing w:val="0"/>
-          <w:position w:val="0"/>
-          <w:sz w:val="28"/>
-          <w:shd w:fill="auto" w:val="clear"/>
-        </w:rPr>
-        <w:t xml:space="preserve"> com seus amigos de faculdade de matématica. a primeira coleção de magic chamada Alpha rápidamente tomou a costa Oeste por tempestade vendendo todas as cartas disponivéis nas lojas onde as cartas se encontravam, com esse sucesso estrondoso ele viu a oportunidade e lançou beta com três vezes mais cartas e acabou acontecendo outro sellout, com isso lançou unlimited com 17,700 cartas e ele começou a criar mais cartas e coleções para expandir o jogo.</w:t>
+        <w:t xml:space="preserve">Magic the gathering é um jogo de cartas feito por Richard Garfield em uma garagem em Seattle Washington com seus amigos de faculdade de matématica. a primeira coleção de magic chamada Alpha rápidamente tomou a costa Oeste por tempestade vendendo todas as cartas disponivéis nas lojas onde as cartas se encontravam, com esse sucesso estrondoso ele viu a oportunidade e lançou beta com três vezes mais cartas e acabou acontecendo outro sellout, com isso lançou unlimited com 17,700 cartas e ele começou a criar mais cartas e coleções para expandir o jogo.</w:t>
       </w:r>
     </w:p>
     <w:p>
@@ -544,6 +522,58 @@
           <w:shd w:fill="auto" w:val="clear"/>
         </w:rPr>
         <w:t xml:space="preserve">Hoje em dia magic tem mais de 100 coleções e 50 mil cartas com lançamentos a cada 3 meses com novas cartas, mecânicas e tematicas e tem até uma história envolvendo os personagens que são mostrados nas cartas ­­­</w:t>
+      </w:r>
+    </w:p>
+    <w:p>
+      <w:pPr>
+        <w:spacing w:before="0" w:after="0" w:line="360"/>
+        <w:ind w:right="0" w:left="0" w:firstLine="0"/>
+        <w:jc w:val="both"/>
+        <w:rPr>
+          <w:rFonts w:ascii="Arial Nova" w:hAnsi="Arial Nova" w:cs="Arial Nova" w:eastAsia="Arial Nova"/>
+          <w:color w:val="auto"/>
+          <w:spacing w:val="0"/>
+          <w:position w:val="0"/>
+          <w:sz w:val="28"/>
+          <w:shd w:fill="auto" w:val="clear"/>
+        </w:rPr>
+      </w:pPr>
+      <w:r>
+        <w:rPr>
+          <w:rFonts w:ascii="Arial Nova" w:hAnsi="Arial Nova" w:cs="Arial Nova" w:eastAsia="Arial Nova"/>
+          <w:color w:val="auto"/>
+          <w:spacing w:val="0"/>
+          <w:position w:val="0"/>
+          <w:sz w:val="28"/>
+          <w:shd w:fill="auto" w:val="clear"/>
+        </w:rPr>
+        <w:t xml:space="preserve">O jogo tem vários formatos porém o que irei falar é sobre o standard que é um modo de jogo que dois jogadores vão montar um deck de 60 cartas entre elas cartas das coleções mais novas, e seu objetivo é utilizar essas cartas para diminuir a vida do seu oponente para zero</w:t>
+      </w:r>
+    </w:p>
+    <w:p>
+      <w:pPr>
+        <w:spacing w:before="0" w:after="0" w:line="360"/>
+        <w:ind w:right="0" w:left="0" w:firstLine="0"/>
+        <w:jc w:val="both"/>
+        <w:rPr>
+          <w:rFonts w:ascii="Arial Nova" w:hAnsi="Arial Nova" w:cs="Arial Nova" w:eastAsia="Arial Nova"/>
+          <w:color w:val="auto"/>
+          <w:spacing w:val="0"/>
+          <w:position w:val="0"/>
+          <w:sz w:val="28"/>
+          <w:shd w:fill="auto" w:val="clear"/>
+        </w:rPr>
+      </w:pPr>
+      <w:r>
+        <w:rPr>
+          <w:rFonts w:ascii="Arial Nova" w:hAnsi="Arial Nova" w:cs="Arial Nova" w:eastAsia="Arial Nova"/>
+          <w:color w:val="auto"/>
+          <w:spacing w:val="0"/>
+          <w:position w:val="0"/>
+          <w:sz w:val="28"/>
+          <w:shd w:fill="auto" w:val="clear"/>
+        </w:rPr>
+        <w:t xml:space="preserve">Eu conheci magic quando fui para uma loja de cartas perto de casa com o meu irmão e o mesmo me ensinou a jogar; jogo esse que já adorei logo de cara vendo todas as possibilidades de cartas e jeitos diferentes de jogar, meu primeiro deck foi um preto e branco ganho de vida onde a ideia era simplesmente ter vida o suficiente para o meu oponente não conseguir me vencer</w:t>
       </w:r>
     </w:p>
     <w:p>

</xml_diff>

<commit_message>
Colocando filtro nos dados e grafico
</commit_message>
<xml_diff>
--- a/documentacao/documentacao v2.0.docx
+++ b/documentacao/documentacao v2.0.docx
@@ -495,29 +495,7 @@
           <w:sz w:val="28"/>
           <w:shd w:fill="auto" w:val="clear"/>
         </w:rPr>
-        <w:t xml:space="preserve">Magic the gathering é um jogo de cartas feito por Richard Garfield em uma garagem em </w:t>
-      </w:r>
-      <w:r>
-        <w:rPr>
-          <w:rFonts w:ascii="Arial Nova" w:hAnsi="Arial Nova" w:cs="Arial Nova" w:eastAsia="Arial Nova"/>
-          <w:color w:val="auto"/>
-          <w:spacing w:val="0"/>
-          <w:position w:val="0"/>
-          <w:sz w:val="28"/>
-          <w:shd w:fill="auto" w:val="clear"/>
-        </w:rPr>
-        <w:t xml:space="preserve">Seattle Washington</w:t>
-      </w:r>
-      <w:r>
-        <w:rPr>
-          <w:rFonts w:ascii="Arial Nova" w:hAnsi="Arial Nova" w:cs="Arial Nova" w:eastAsia="Arial Nova"/>
-          <w:color w:val="auto"/>
-          <w:spacing w:val="0"/>
-          <w:position w:val="0"/>
-          <w:sz w:val="28"/>
-          <w:shd w:fill="auto" w:val="clear"/>
-        </w:rPr>
-        <w:t xml:space="preserve"> com seus amigos de faculdade de matématica. a primeira coleção de magic chamada Alpha rápidamente tomou a costa Oeste por tempestade vendendo todas as cartas disponivéis nas lojas onde as cartas se encontravam, com esse sucesso estrondoso ele viu a oportunidade e lançou beta com três vezes mais cartas e acabou acontecendo outro sellout, com isso lançou unlimited com 17,700 cartas e ele começou a criar mais cartas e coleções para expandir o jogo.</w:t>
+        <w:t xml:space="preserve">Magic the gathering é um jogo de cartas feito por Richard Garfield em uma garagem em Seattle Washington com seus amigos de faculdade de matématica. a primeira coleção de magic chamada Alpha rápidamente tomou a costa Oeste por tempestade vendendo todas as cartas disponivéis nas lojas onde as cartas se encontravam, com esse sucesso estrondoso ele viu a oportunidade e lançou beta com três vezes mais cartas e acabou acontecendo outro sellout, com isso lançou unlimited com 17,700 cartas e ele começou a criar mais cartas e coleções para expandir o jogo.</w:t>
       </w:r>
     </w:p>
     <w:p>
@@ -544,6 +522,58 @@
           <w:shd w:fill="auto" w:val="clear"/>
         </w:rPr>
         <w:t xml:space="preserve">Hoje em dia magic tem mais de 100 coleções e 50 mil cartas com lançamentos a cada 3 meses com novas cartas, mecânicas e tematicas e tem até uma história envolvendo os personagens que são mostrados nas cartas ­­­</w:t>
+      </w:r>
+    </w:p>
+    <w:p>
+      <w:pPr>
+        <w:spacing w:before="0" w:after="0" w:line="360"/>
+        <w:ind w:right="0" w:left="0" w:firstLine="0"/>
+        <w:jc w:val="both"/>
+        <w:rPr>
+          <w:rFonts w:ascii="Arial Nova" w:hAnsi="Arial Nova" w:cs="Arial Nova" w:eastAsia="Arial Nova"/>
+          <w:color w:val="auto"/>
+          <w:spacing w:val="0"/>
+          <w:position w:val="0"/>
+          <w:sz w:val="28"/>
+          <w:shd w:fill="auto" w:val="clear"/>
+        </w:rPr>
+      </w:pPr>
+      <w:r>
+        <w:rPr>
+          <w:rFonts w:ascii="Arial Nova" w:hAnsi="Arial Nova" w:cs="Arial Nova" w:eastAsia="Arial Nova"/>
+          <w:color w:val="auto"/>
+          <w:spacing w:val="0"/>
+          <w:position w:val="0"/>
+          <w:sz w:val="28"/>
+          <w:shd w:fill="auto" w:val="clear"/>
+        </w:rPr>
+        <w:t xml:space="preserve">O jogo tem vários formatos porém o que irei falar é sobre o standard que é um modo de jogo que dois jogadores vão montar um deck de 60 cartas entre elas cartas das coleções mais novas, e seu objetivo é utilizar essas cartas para diminuir a vida do seu oponente para zero</w:t>
+      </w:r>
+    </w:p>
+    <w:p>
+      <w:pPr>
+        <w:spacing w:before="0" w:after="0" w:line="360"/>
+        <w:ind w:right="0" w:left="0" w:firstLine="0"/>
+        <w:jc w:val="both"/>
+        <w:rPr>
+          <w:rFonts w:ascii="Arial Nova" w:hAnsi="Arial Nova" w:cs="Arial Nova" w:eastAsia="Arial Nova"/>
+          <w:color w:val="auto"/>
+          <w:spacing w:val="0"/>
+          <w:position w:val="0"/>
+          <w:sz w:val="28"/>
+          <w:shd w:fill="auto" w:val="clear"/>
+        </w:rPr>
+      </w:pPr>
+      <w:r>
+        <w:rPr>
+          <w:rFonts w:ascii="Arial Nova" w:hAnsi="Arial Nova" w:cs="Arial Nova" w:eastAsia="Arial Nova"/>
+          <w:color w:val="auto"/>
+          <w:spacing w:val="0"/>
+          <w:position w:val="0"/>
+          <w:sz w:val="28"/>
+          <w:shd w:fill="auto" w:val="clear"/>
+        </w:rPr>
+        <w:t xml:space="preserve">Eu conheci magic quando fui para uma loja de cartas perto de casa com o meu irmão e o mesmo me ensinou a jogar; jogo esse que já adorei logo de cara vendo todas as possibilidades de cartas e jeitos diferentes de jogar, meu primeiro deck foi um preto e branco ganho de vida onde a ideia era simplesmente ter vida o suficiente para o meu oponente não conseguir me vencer</w:t>
       </w:r>
     </w:p>
     <w:p>

</xml_diff>